<commit_message>
Fuck society push And gibdd. Also make p o d p i s i
</commit_message>
<xml_diff>
--- a/documents/buy_sale/patterns/gibdd.docx
+++ b/documents/buy_sale/patterns/gibdd.docx
@@ -130,6 +130,7 @@
               </w:rPr>
               <w:t>${</w:t>
             </w:r>
+            <w:proofErr w:type="spellStart"/>
             <w:r>
               <w:rPr>
                 <w:sz w:val="22"/>
@@ -138,6 +139,7 @@
               </w:rPr>
               <w:t>gibdd</w:t>
             </w:r>
+            <w:proofErr w:type="spellEnd"/>
             <w:r>
               <w:rPr>
                 <w:sz w:val="22"/>
@@ -145,6 +147,7 @@
               </w:rPr>
               <w:t>_</w:t>
             </w:r>
+            <w:proofErr w:type="spellStart"/>
             <w:r>
               <w:rPr>
                 <w:sz w:val="22"/>
@@ -153,6 +156,7 @@
               </w:rPr>
               <w:t>reg</w:t>
             </w:r>
+            <w:proofErr w:type="spellEnd"/>
             <w:r>
               <w:rPr>
                 <w:sz w:val="22"/>
@@ -333,8 +337,18 @@
                 <w:szCs w:val="22"/>
                 <w:lang w:val="en-US"/>
               </w:rPr>
-              <w:t>${buyer_fio</w:t>
-            </w:r>
+              <w:t>${</w:t>
+            </w:r>
+            <w:proofErr w:type="spellStart"/>
+            <w:r>
+              <w:rPr>
+                <w:sz w:val="22"/>
+                <w:szCs w:val="22"/>
+                <w:lang w:val="en-US"/>
+              </w:rPr>
+              <w:t>buyer_name</w:t>
+            </w:r>
+            <w:proofErr w:type="spellEnd"/>
             <w:r>
               <w:rPr>
                 <w:sz w:val="22"/>
@@ -1731,7 +1745,25 @@
                 <w:szCs w:val="22"/>
                 <w:lang w:val="en-US"/>
               </w:rPr>
-              <w:t xml:space="preserve"> ${date_of_product}</w:t>
+              <w:t xml:space="preserve"> ${</w:t>
+            </w:r>
+            <w:proofErr w:type="spellStart"/>
+            <w:r>
+              <w:rPr>
+                <w:sz w:val="22"/>
+                <w:szCs w:val="22"/>
+                <w:lang w:val="en-US"/>
+              </w:rPr>
+              <w:t>date_of_product</w:t>
+            </w:r>
+            <w:proofErr w:type="spellEnd"/>
+            <w:r>
+              <w:rPr>
+                <w:sz w:val="22"/>
+                <w:szCs w:val="22"/>
+                <w:lang w:val="en-US"/>
+              </w:rPr>
+              <w:t>}</w:t>
             </w:r>
           </w:p>
         </w:tc>
@@ -1900,7 +1932,25 @@
                 <w:szCs w:val="22"/>
                 <w:lang w:val="en-US"/>
               </w:rPr>
-              <w:t xml:space="preserve"> ${reg_gov_number}</w:t>
+              <w:t xml:space="preserve"> ${</w:t>
+            </w:r>
+            <w:proofErr w:type="spellStart"/>
+            <w:r>
+              <w:rPr>
+                <w:sz w:val="22"/>
+                <w:szCs w:val="22"/>
+                <w:lang w:val="en-US"/>
+              </w:rPr>
+              <w:t>reg_gov_number</w:t>
+            </w:r>
+            <w:proofErr w:type="spellEnd"/>
+            <w:r>
+              <w:rPr>
+                <w:sz w:val="22"/>
+                <w:szCs w:val="22"/>
+                <w:lang w:val="en-US"/>
+              </w:rPr>
+              <w:t>}</w:t>
             </w:r>
           </w:p>
         </w:tc>
@@ -2012,6 +2062,7 @@
               </w:rPr>
               <w:t>{</w:t>
             </w:r>
+            <w:proofErr w:type="spellStart"/>
             <w:r>
               <w:rPr>
                 <w:sz w:val="21"/>
@@ -2026,6 +2077,15 @@
                 <w:szCs w:val="21"/>
                 <w:lang w:val="en-US"/>
               </w:rPr>
+              <w:t>_name</w:t>
+            </w:r>
+            <w:proofErr w:type="spellEnd"/>
+            <w:r>
+              <w:rPr>
+                <w:sz w:val="21"/>
+                <w:szCs w:val="21"/>
+                <w:lang w:val="en-US"/>
+              </w:rPr>
               <w:t>}</w:t>
             </w:r>
           </w:p>
@@ -2157,17 +2217,33 @@
                 <w:szCs w:val="22"/>
                 <w:lang w:val="en-US"/>
               </w:rPr>
-              <w:t>${giver</w:t>
-            </w:r>
-            <w:bookmarkStart w:id="0" w:name="_GoBack"/>
-            <w:bookmarkEnd w:id="0"/>
+              <w:t>${</w:t>
+            </w:r>
+            <w:proofErr w:type="spellStart"/>
             <w:r>
               <w:rPr>
                 <w:sz w:val="22"/>
                 <w:szCs w:val="22"/>
                 <w:lang w:val="en-US"/>
               </w:rPr>
-              <w:t>_date}</w:t>
+              <w:t>giver</w:t>
+            </w:r>
+            <w:r>
+              <w:rPr>
+                <w:sz w:val="22"/>
+                <w:szCs w:val="22"/>
+                <w:lang w:val="en-US"/>
+              </w:rPr>
+              <w:t>_date</w:t>
+            </w:r>
+            <w:proofErr w:type="spellEnd"/>
+            <w:r>
+              <w:rPr>
+                <w:sz w:val="22"/>
+                <w:szCs w:val="22"/>
+                <w:lang w:val="en-US"/>
+              </w:rPr>
+              <w:t>}</w:t>
             </w:r>
           </w:p>
         </w:tc>
@@ -2263,7 +2339,25 @@
                 <w:szCs w:val="22"/>
                 <w:lang w:val="en-US"/>
               </w:rPr>
-              <w:t>${giver_pass}</w:t>
+              <w:t>${</w:t>
+            </w:r>
+            <w:proofErr w:type="spellStart"/>
+            <w:r>
+              <w:rPr>
+                <w:sz w:val="22"/>
+                <w:szCs w:val="22"/>
+                <w:lang w:val="en-US"/>
+              </w:rPr>
+              <w:t>giver_pass</w:t>
+            </w:r>
+            <w:proofErr w:type="spellEnd"/>
+            <w:r>
+              <w:rPr>
+                <w:sz w:val="22"/>
+                <w:szCs w:val="22"/>
+                <w:lang w:val="en-US"/>
+              </w:rPr>
+              <w:t>}</w:t>
             </w:r>
           </w:p>
         </w:tc>
@@ -2349,7 +2443,25 @@
                 <w:szCs w:val="22"/>
                 <w:lang w:val="en-US"/>
               </w:rPr>
-              <w:t>${gibdd_inn}</w:t>
+              <w:t>${</w:t>
+            </w:r>
+            <w:proofErr w:type="spellStart"/>
+            <w:r>
+              <w:rPr>
+                <w:sz w:val="22"/>
+                <w:szCs w:val="22"/>
+                <w:lang w:val="en-US"/>
+              </w:rPr>
+              <w:t>gibdd_inn</w:t>
+            </w:r>
+            <w:proofErr w:type="spellEnd"/>
+            <w:r>
+              <w:rPr>
+                <w:sz w:val="22"/>
+                <w:szCs w:val="22"/>
+                <w:lang w:val="en-US"/>
+              </w:rPr>
+              <w:t>}</w:t>
             </w:r>
           </w:p>
         </w:tc>
@@ -2452,6 +2564,7 @@
               </w:rPr>
               <w:t>{</w:t>
             </w:r>
+            <w:proofErr w:type="spellStart"/>
             <w:r>
               <w:rPr>
                 <w:sz w:val="22"/>
@@ -2460,6 +2573,7 @@
               </w:rPr>
               <w:t>giver_adress</w:t>
             </w:r>
+            <w:proofErr w:type="spellEnd"/>
             <w:r>
               <w:rPr>
                 <w:sz w:val="22"/>
@@ -2717,7 +2831,25 @@
                 <w:szCs w:val="22"/>
                 <w:lang w:val="en-US"/>
               </w:rPr>
-              <w:t>${giver_phone}</w:t>
+              <w:t>${</w:t>
+            </w:r>
+            <w:proofErr w:type="spellStart"/>
+            <w:r>
+              <w:rPr>
+                <w:sz w:val="22"/>
+                <w:szCs w:val="22"/>
+                <w:lang w:val="en-US"/>
+              </w:rPr>
+              <w:t>giver_phone</w:t>
+            </w:r>
+            <w:proofErr w:type="spellEnd"/>
+            <w:r>
+              <w:rPr>
+                <w:sz w:val="22"/>
+                <w:szCs w:val="22"/>
+                <w:lang w:val="en-US"/>
+              </w:rPr>
+              <w:t>}</w:t>
             </w:r>
           </w:p>
         </w:tc>
@@ -2927,7 +3059,15 @@
               <w:jc w:val="center"/>
             </w:pPr>
             <w:r>
-              <w:t>${giver_agent}</w:t>
+              <w:t>${</w:t>
+            </w:r>
+            <w:proofErr w:type="spellStart"/>
+            <w:r>
+              <w:t>buyer_agent_fio</w:t>
+            </w:r>
+            <w:proofErr w:type="spellEnd"/>
+            <w:r>
+              <w:t>}</w:t>
             </w:r>
           </w:p>
         </w:tc>
@@ -3034,7 +3174,24 @@
               <w:jc w:val="center"/>
             </w:pPr>
             <w:r>
-              <w:t>${giver_agent_pass}</w:t>
+              <w:t>${</w:t>
+            </w:r>
+            <w:r>
+              <w:rPr>
+                <w:lang w:val="en-US"/>
+              </w:rPr>
+              <w:t>buyer</w:t>
+            </w:r>
+            <w:r>
+              <w:t>_</w:t>
+            </w:r>
+            <w:proofErr w:type="spellStart"/>
+            <w:r>
+              <w:t>agent_pass</w:t>
+            </w:r>
+            <w:proofErr w:type="spellEnd"/>
+            <w:r>
+              <w:t>}</w:t>
             </w:r>
           </w:p>
         </w:tc>
@@ -3199,7 +3356,21 @@
               <w:rPr>
                 <w:lang w:val="en-US"/>
               </w:rPr>
-              <w:t>${giver_agent_adress}</w:t>
+              <w:t>${</w:t>
+            </w:r>
+            <w:proofErr w:type="spellStart"/>
+            <w:r>
+              <w:rPr>
+                <w:lang w:val="en-US"/>
+              </w:rPr>
+              <w:t>buyer_agent_adress</w:t>
+            </w:r>
+            <w:proofErr w:type="spellEnd"/>
+            <w:r>
+              <w:rPr>
+                <w:lang w:val="en-US"/>
+              </w:rPr>
+              <w:t>}</w:t>
             </w:r>
           </w:p>
         </w:tc>
@@ -3402,8 +3573,15 @@
               <w:ind w:left="57"/>
             </w:pPr>
             <w:r>
-              <w:t>${giver_agent_phone</w:t>
-            </w:r>
+              <w:t>${</w:t>
+            </w:r>
+            <w:proofErr w:type="spellStart"/>
+            <w:r>
+              <w:t>buyer_agent_phone</w:t>
+            </w:r>
+            <w:bookmarkStart w:id="0" w:name="_GoBack"/>
+            <w:bookmarkEnd w:id="0"/>
+            <w:proofErr w:type="spellEnd"/>
             <w:r>
               <w:t>}</w:t>
             </w:r>
@@ -3873,7 +4051,25 @@
                 <w:szCs w:val="22"/>
                 <w:lang w:val="en-US"/>
               </w:rPr>
-              <w:t>${date_of_product}</w:t>
+              <w:t>${</w:t>
+            </w:r>
+            <w:proofErr w:type="spellStart"/>
+            <w:r>
+              <w:rPr>
+                <w:sz w:val="22"/>
+                <w:szCs w:val="22"/>
+                <w:lang w:val="en-US"/>
+              </w:rPr>
+              <w:t>date_of_product</w:t>
+            </w:r>
+            <w:proofErr w:type="spellEnd"/>
+            <w:r>
+              <w:rPr>
+                <w:sz w:val="22"/>
+                <w:szCs w:val="22"/>
+                <w:lang w:val="en-US"/>
+              </w:rPr>
+              <w:t>}</w:t>
             </w:r>
           </w:p>
         </w:tc>
@@ -3939,7 +4135,23 @@
                 <w:sz w:val="22"/>
                 <w:szCs w:val="22"/>
               </w:rPr>
-              <w:t>${car_type}</w:t>
+              <w:t>${</w:t>
+            </w:r>
+            <w:proofErr w:type="spellStart"/>
+            <w:r>
+              <w:rPr>
+                <w:sz w:val="22"/>
+                <w:szCs w:val="22"/>
+              </w:rPr>
+              <w:t>car_type</w:t>
+            </w:r>
+            <w:proofErr w:type="spellEnd"/>
+            <w:r>
+              <w:rPr>
+                <w:sz w:val="22"/>
+                <w:szCs w:val="22"/>
+              </w:rPr>
+              <w:t>}</w:t>
             </w:r>
           </w:p>
         </w:tc>
@@ -4005,8 +4217,17 @@
                 <w:sz w:val="22"/>
                 <w:szCs w:val="22"/>
               </w:rPr>
-              <w:t>${color</w:t>
-            </w:r>
+              <w:t>${</w:t>
+            </w:r>
+            <w:proofErr w:type="spellStart"/>
+            <w:r>
+              <w:rPr>
+                <w:sz w:val="22"/>
+                <w:szCs w:val="22"/>
+              </w:rPr>
+              <w:t>color</w:t>
+            </w:r>
+            <w:proofErr w:type="spellEnd"/>
             <w:r>
               <w:rPr>
                 <w:sz w:val="22"/>
@@ -4087,7 +4308,23 @@
                 <w:sz w:val="22"/>
                 <w:szCs w:val="22"/>
               </w:rPr>
-              <w:t>${reg_gov_number}</w:t>
+              <w:t>${</w:t>
+            </w:r>
+            <w:proofErr w:type="spellStart"/>
+            <w:r>
+              <w:rPr>
+                <w:sz w:val="22"/>
+                <w:szCs w:val="22"/>
+              </w:rPr>
+              <w:t>reg_gov_number</w:t>
+            </w:r>
+            <w:proofErr w:type="spellEnd"/>
+            <w:r>
+              <w:rPr>
+                <w:sz w:val="22"/>
+                <w:szCs w:val="22"/>
+              </w:rPr>
+              <w:t>}</w:t>
             </w:r>
           </w:p>
         </w:tc>
@@ -4226,8 +4463,17 @@
                 <w:sz w:val="22"/>
                 <w:szCs w:val="22"/>
               </w:rPr>
-              <w:t>${carcas</w:t>
-            </w:r>
+              <w:t>${</w:t>
+            </w:r>
+            <w:proofErr w:type="spellStart"/>
+            <w:r>
+              <w:rPr>
+                <w:sz w:val="22"/>
+                <w:szCs w:val="22"/>
+              </w:rPr>
+              <w:t>carcas</w:t>
+            </w:r>
+            <w:proofErr w:type="spellEnd"/>
             <w:r>
               <w:rPr>
                 <w:sz w:val="22"/>
@@ -4308,8 +4554,18 @@
                 <w:szCs w:val="22"/>
                 <w:lang w:val="en-US"/>
               </w:rPr>
-              <w:t xml:space="preserve"> ${shassi</w:t>
-            </w:r>
+              <w:t xml:space="preserve"> ${</w:t>
+            </w:r>
+            <w:proofErr w:type="spellStart"/>
+            <w:r>
+              <w:rPr>
+                <w:sz w:val="22"/>
+                <w:szCs w:val="22"/>
+                <w:lang w:val="en-US"/>
+              </w:rPr>
+              <w:t>shassi</w:t>
+            </w:r>
+            <w:proofErr w:type="spellEnd"/>
             <w:r>
               <w:rPr>
                 <w:sz w:val="22"/>
@@ -4359,7 +4615,23 @@
                 <w:sz w:val="22"/>
                 <w:szCs w:val="22"/>
               </w:rPr>
-              <w:t>Мощность двигателя л.с./кВт</w:t>
+              <w:t xml:space="preserve">Мощность двигателя </w:t>
+            </w:r>
+            <w:proofErr w:type="spellStart"/>
+            <w:r>
+              <w:rPr>
+                <w:sz w:val="22"/>
+                <w:szCs w:val="22"/>
+              </w:rPr>
+              <w:t>л.с</w:t>
+            </w:r>
+            <w:proofErr w:type="spellEnd"/>
+            <w:r>
+              <w:rPr>
+                <w:sz w:val="22"/>
+                <w:szCs w:val="22"/>
+              </w:rPr>
+              <w:t>./кВт</w:t>
             </w:r>
           </w:p>
         </w:tc>
@@ -4381,7 +4653,23 @@
                 <w:sz w:val="22"/>
                 <w:szCs w:val="22"/>
               </w:rPr>
-              <w:t>${gibdd_power_ingine}</w:t>
+              <w:t>${</w:t>
+            </w:r>
+            <w:proofErr w:type="spellStart"/>
+            <w:r>
+              <w:rPr>
+                <w:sz w:val="22"/>
+                <w:szCs w:val="22"/>
+              </w:rPr>
+              <w:t>gibdd_power_ingine</w:t>
+            </w:r>
+            <w:proofErr w:type="spellEnd"/>
+            <w:r>
+              <w:rPr>
+                <w:sz w:val="22"/>
+                <w:szCs w:val="22"/>
+              </w:rPr>
+              <w:t>}</w:t>
             </w:r>
           </w:p>
         </w:tc>
@@ -4446,7 +4734,23 @@
                 <w:sz w:val="22"/>
                 <w:szCs w:val="22"/>
               </w:rPr>
-              <w:t>${gibdd_eco_class}</w:t>
+              <w:t>${</w:t>
+            </w:r>
+            <w:proofErr w:type="spellStart"/>
+            <w:r>
+              <w:rPr>
+                <w:sz w:val="22"/>
+                <w:szCs w:val="22"/>
+              </w:rPr>
+              <w:t>gibdd_eco_class</w:t>
+            </w:r>
+            <w:proofErr w:type="spellEnd"/>
+            <w:r>
+              <w:rPr>
+                <w:sz w:val="22"/>
+                <w:szCs w:val="22"/>
+              </w:rPr>
+              <w:t>}</w:t>
             </w:r>
           </w:p>
         </w:tc>
@@ -4512,7 +4816,23 @@
                 <w:sz w:val="22"/>
                 <w:szCs w:val="22"/>
               </w:rPr>
-              <w:t>${gibdd_max_mass}</w:t>
+              <w:t>${</w:t>
+            </w:r>
+            <w:proofErr w:type="spellStart"/>
+            <w:r>
+              <w:rPr>
+                <w:sz w:val="22"/>
+                <w:szCs w:val="22"/>
+              </w:rPr>
+              <w:t>gibdd_max_mass</w:t>
+            </w:r>
+            <w:proofErr w:type="spellEnd"/>
+            <w:r>
+              <w:rPr>
+                <w:sz w:val="22"/>
+                <w:szCs w:val="22"/>
+              </w:rPr>
+              <w:t>}</w:t>
             </w:r>
           </w:p>
         </w:tc>
@@ -4577,7 +4897,15 @@
                 <w:sz w:val="22"/>
                 <w:szCs w:val="22"/>
               </w:rPr>
-              <w:t>${gibdd_m</w:t>
+              <w:t>${</w:t>
+            </w:r>
+            <w:proofErr w:type="spellStart"/>
+            <w:r>
+              <w:rPr>
+                <w:sz w:val="22"/>
+                <w:szCs w:val="22"/>
+              </w:rPr>
+              <w:t>gibdd_m</w:t>
             </w:r>
             <w:r>
               <w:rPr>
@@ -4585,7 +4913,16 @@
                 <w:szCs w:val="22"/>
                 <w:lang w:val="en-US"/>
               </w:rPr>
-              <w:t>in_mass}</w:t>
+              <w:t>in_mass</w:t>
+            </w:r>
+            <w:proofErr w:type="spellEnd"/>
+            <w:r>
+              <w:rPr>
+                <w:sz w:val="22"/>
+                <w:szCs w:val="22"/>
+                <w:lang w:val="en-US"/>
+              </w:rPr>
+              <w:t>}</w:t>
             </w:r>
           </w:p>
         </w:tc>
@@ -6322,7 +6659,15 @@
                 <w:sz w:val="22"/>
                 <w:szCs w:val="22"/>
               </w:rPr>
-              <w:t>Паспорт транспортного средства</w:t>
+              <w:t xml:space="preserve">Паспорт транспортного </w:t>
+            </w:r>
+            <w:proofErr w:type="gramStart"/>
+            <w:r>
+              <w:rPr>
+                <w:sz w:val="22"/>
+                <w:szCs w:val="22"/>
+              </w:rPr>
+              <w:t>средства</w:t>
             </w:r>
             <w:r>
               <w:rPr>
@@ -6330,7 +6675,15 @@
                 <w:szCs w:val="22"/>
               </w:rPr>
               <w:br/>
-              <w:t>(серия, №)</w:t>
+              <w:t>(</w:t>
+            </w:r>
+            <w:proofErr w:type="gramEnd"/>
+            <w:r>
+              <w:rPr>
+                <w:sz w:val="22"/>
+                <w:szCs w:val="22"/>
+              </w:rPr>
+              <w:t>серия, №)</w:t>
             </w:r>
           </w:p>
         </w:tc>
@@ -6532,7 +6885,15 @@
                 <w:sz w:val="22"/>
                 <w:szCs w:val="22"/>
               </w:rPr>
-              <w:t>Квитанции №</w:t>
+              <w:t xml:space="preserve">Квитанции </w:t>
+            </w:r>
+            <w:proofErr w:type="gramStart"/>
+            <w:r>
+              <w:rPr>
+                <w:sz w:val="22"/>
+                <w:szCs w:val="22"/>
+              </w:rPr>
+              <w:t>№</w:t>
             </w:r>
             <w:r>
               <w:rPr>
@@ -6540,7 +6901,15 @@
                 <w:szCs w:val="22"/>
               </w:rPr>
               <w:br/>
-              <w:t>(при наличии)</w:t>
+              <w:t>(</w:t>
+            </w:r>
+            <w:proofErr w:type="gramEnd"/>
+            <w:r>
+              <w:rPr>
+                <w:sz w:val="22"/>
+                <w:szCs w:val="22"/>
+              </w:rPr>
+              <w:t>при наличии)</w:t>
             </w:r>
           </w:p>
         </w:tc>
@@ -6973,7 +7342,15 @@
                 <w:sz w:val="22"/>
                 <w:szCs w:val="22"/>
               </w:rPr>
-              <w:t>Паспорт транспортного средства</w:t>
+              <w:t xml:space="preserve">Паспорт транспортного </w:t>
+            </w:r>
+            <w:proofErr w:type="gramStart"/>
+            <w:r>
+              <w:rPr>
+                <w:sz w:val="22"/>
+                <w:szCs w:val="22"/>
+              </w:rPr>
+              <w:t>средства</w:t>
             </w:r>
             <w:r>
               <w:rPr>
@@ -6981,7 +7358,15 @@
                 <w:szCs w:val="22"/>
               </w:rPr>
               <w:br/>
-              <w:t>(серия, №)</w:t>
+              <w:t>(</w:t>
+            </w:r>
+            <w:proofErr w:type="gramEnd"/>
+            <w:r>
+              <w:rPr>
+                <w:sz w:val="22"/>
+                <w:szCs w:val="22"/>
+              </w:rPr>
+              <w:t>серия, №)</w:t>
             </w:r>
           </w:p>
         </w:tc>
@@ -7030,7 +7415,15 @@
                 <w:sz w:val="22"/>
                 <w:szCs w:val="22"/>
               </w:rPr>
-              <w:t>Свидетельство о регистрации</w:t>
+              <w:t xml:space="preserve">Свидетельство о </w:t>
+            </w:r>
+            <w:proofErr w:type="gramStart"/>
+            <w:r>
+              <w:rPr>
+                <w:sz w:val="22"/>
+                <w:szCs w:val="22"/>
+              </w:rPr>
+              <w:t>регистрации</w:t>
             </w:r>
             <w:r>
               <w:rPr>
@@ -7038,7 +7431,15 @@
                 <w:szCs w:val="22"/>
               </w:rPr>
               <w:br/>
-              <w:t>(серия, №)</w:t>
+              <w:t>(</w:t>
+            </w:r>
+            <w:proofErr w:type="gramEnd"/>
+            <w:r>
+              <w:rPr>
+                <w:sz w:val="22"/>
+                <w:szCs w:val="22"/>
+              </w:rPr>
+              <w:t>серия, №)</w:t>
             </w:r>
           </w:p>
         </w:tc>
@@ -7460,6 +7861,7 @@
               </w:rPr>
               <w:t xml:space="preserve">(дата, время </w:t>
             </w:r>
+            <w:proofErr w:type="spellStart"/>
             <w:r>
               <w:rPr>
                 <w:sz w:val="18"/>
@@ -7468,6 +7870,7 @@
               </w:rPr>
               <w:t>оформления</w:t>
             </w:r>
+            <w:proofErr w:type="spellEnd"/>
             <w:r>
               <w:rPr>
                 <w:sz w:val="18"/>

</xml_diff>